<commit_message>
dahab el gouna blog
</commit_message>
<xml_diff>
--- a/egypt/egypt.docx
+++ b/egypt/egypt.docx
@@ -147,31 +147,359 @@
     </w:p>
     <w:p>
       <w:r>
-        <w:t xml:space="preserve">Dahab is a town on the Sinai Peninsula. It is famous for its technical diving and the Blue Hole! You can stay in Dahab, or you can do a day trip from Sharm El Sheikh and probably from </w:t>
-      </w:r>
-      <w:proofErr w:type="spellStart"/>
-      <w:r>
-        <w:t>Taba</w:t>
-      </w:r>
-      <w:proofErr w:type="spellEnd"/>
-      <w:r>
-        <w:t xml:space="preserve"> too.</w:t>
-      </w:r>
-    </w:p>
-    <w:p>
-      <w:r>
-        <w:t>Blue Holes are big diving attractions. There are only two in the world: Dahab and Belize. This one, however, has a bad reputation as being the deadliest dive site in the world. It has The Diver’</w:t>
-      </w:r>
+        <w:t>Dahab is a town on the Sinai Peninsula</w:t>
+      </w:r>
+      <w:r>
+        <w:t xml:space="preserve">, at </w:t>
+      </w:r>
+      <w:r>
+        <w:t>the Gulf of Aqaba</w:t>
+      </w:r>
+      <w:r>
+        <w:t>. It is famous for its technical diving and the Blue Hole! You can stay in Dahab, or you can do a d</w:t>
+      </w:r>
+      <w:r>
+        <w:t>ay trip from Sharm El Sheikh.</w:t>
+      </w:r>
+    </w:p>
+    <w:p>
+      <w:r>
+        <w:t>Blue Holes are big diving</w:t>
+      </w:r>
+      <w:r>
+        <w:t xml:space="preserve"> attractions. There are only three</w:t>
+      </w:r>
+      <w:r>
+        <w:t xml:space="preserve"> in the world: Dahab</w:t>
+      </w:r>
+      <w:r>
+        <w:t>, the Bahamas</w:t>
+      </w:r>
+      <w:r>
+        <w:t xml:space="preserve"> and Belize. This one, however, has a bad reputation as being the deadliest dive site in the world. It has The Diver’s Cemetery as a nickname, and yes, next to the place of entry, there is a wall with all the names of the drowned divers. They get stuck in the tunnel</w:t>
+      </w:r>
+      <w:r>
+        <w:t>, called</w:t>
+      </w:r>
+      <w:r>
+        <w:t xml:space="preserve"> ‘The Arch’</w:t>
+      </w:r>
+      <w:r>
+        <w:t xml:space="preserve"> and goes</w:t>
+      </w:r>
+      <w:r>
+        <w:t xml:space="preserve"> from the Blue Hole to the Red Sea, died of narcosis or panic attacks… It is a deep swim through so you shouldn’t just attempt it, if you don’t have the right level and gear.</w:t>
+      </w:r>
+    </w:p>
+    <w:p>
+      <w:r>
+        <w:t>I wasn’t a big fan of the Blue Hole. There was nothing to</w:t>
+      </w:r>
+      <w:r>
+        <w:t xml:space="preserve"> see, except a hole that goes 120 meters/400 feet </w:t>
+      </w:r>
+      <w:r>
+        <w:t>deep.</w:t>
+      </w:r>
+      <w:r>
+        <w:t xml:space="preserve"> </w:t>
+      </w:r>
+      <w:r>
+        <w:t>But i</w:t>
+      </w:r>
+      <w:r>
+        <w:t xml:space="preserve">t is a signature dive so you </w:t>
+      </w:r>
+      <w:proofErr w:type="gramStart"/>
+      <w:r>
+        <w:t>have to</w:t>
+      </w:r>
+      <w:proofErr w:type="gramEnd"/>
+      <w:r>
+        <w:t xml:space="preserve"> do it one day, no?</w:t>
+      </w:r>
+    </w:p>
+    <w:p>
+      <w:r>
+        <w:t xml:space="preserve">Another known dive in Dahab is The Bells. People like to start in The Bells and come up in the Blue Hole. As it is on the outer side, you </w:t>
+      </w:r>
+      <w:proofErr w:type="gramStart"/>
+      <w:r>
+        <w:t>have to</w:t>
+      </w:r>
+      <w:proofErr w:type="gramEnd"/>
+      <w:r>
+        <w:t xml:space="preserve"> watch out for the current. </w:t>
+      </w:r>
+    </w:p>
+    <w:p>
+      <w:r>
+        <w:t>Water temperatures change between a chilly 20C</w:t>
+      </w:r>
+      <w:r>
+        <w:t>/68F</w:t>
+      </w:r>
+      <w:r>
+        <w:t xml:space="preserve"> in winter and a nice 28C</w:t>
+      </w:r>
+      <w:r>
+        <w:t>/82F</w:t>
+      </w:r>
+      <w:r>
+        <w:t xml:space="preserve"> in summer.</w:t>
+      </w:r>
+      <w:r>
+        <w:t xml:space="preserve"> Take the right wetsuit!</w:t>
+      </w:r>
+    </w:p>
+    <w:p>
+      <w:r>
+        <w:t>EL GOUNA</w:t>
+      </w:r>
+    </w:p>
+    <w:p>
+      <w:r>
+        <w:t xml:space="preserve">El </w:t>
+      </w:r>
+      <w:proofErr w:type="spellStart"/>
+      <w:r>
+        <w:t>Gouna</w:t>
+      </w:r>
+      <w:proofErr w:type="spellEnd"/>
+      <w:r>
+        <w:t xml:space="preserve"> is my favourite in Egypt! I have been diving there severa</w:t>
+      </w:r>
+      <w:r>
+        <w:t>l times, with family and alone.</w:t>
+      </w:r>
+      <w:r>
+        <w:br/>
+      </w:r>
+      <w:r>
+        <w:t xml:space="preserve">The reason why I like this town so much, is that it has more or less all dives you do from </w:t>
+      </w:r>
+      <w:proofErr w:type="spellStart"/>
+      <w:r>
+        <w:t>Hurghada</w:t>
+      </w:r>
+      <w:proofErr w:type="spellEnd"/>
+      <w:r>
+        <w:t xml:space="preserve"> but it’s lots easier </w:t>
+      </w:r>
+      <w:r>
+        <w:t xml:space="preserve">and safer </w:t>
+      </w:r>
+      <w:r>
+        <w:t>to go for a walk or for dinner.</w:t>
+      </w:r>
+      <w:r>
+        <w:t xml:space="preserve"> As a woman alone, I </w:t>
+      </w:r>
+      <w:proofErr w:type="spellStart"/>
+      <w:r>
+        <w:t>kinda</w:t>
+      </w:r>
+      <w:proofErr w:type="spellEnd"/>
+      <w:r>
+        <w:t xml:space="preserve"> like that.</w:t>
+      </w:r>
+      <w:r>
+        <w:t xml:space="preserve"> </w:t>
+      </w:r>
+      <w:r>
+        <w:t xml:space="preserve">I always call El </w:t>
+      </w:r>
+      <w:proofErr w:type="spellStart"/>
+      <w:r>
+        <w:t>Gouna</w:t>
+      </w:r>
+      <w:proofErr w:type="spellEnd"/>
+      <w:r>
+        <w:t xml:space="preserve"> the Disneyland of Egypt as it is a created city. It has lots of islands and lagoons, all connected to each other and looks like a little Venice in the desert. </w:t>
+      </w:r>
+      <w:r>
+        <w:t xml:space="preserve">It is very fake but it is enjoyable. </w:t>
+      </w:r>
+      <w:r>
+        <w:t xml:space="preserve">When you come in into town, your car or bus will be fully checked at a check-point and only lately, people started living </w:t>
+      </w:r>
+      <w:proofErr w:type="gramStart"/>
+      <w:r>
+        <w:t>there</w:t>
+      </w:r>
+      <w:proofErr w:type="gramEnd"/>
+      <w:r>
+        <w:t xml:space="preserve"> full time. </w:t>
+      </w:r>
+    </w:p>
+    <w:p>
+      <w:r>
+        <w:t xml:space="preserve">El </w:t>
+      </w:r>
+      <w:proofErr w:type="spellStart"/>
+      <w:r>
+        <w:t>Gouna</w:t>
+      </w:r>
+      <w:proofErr w:type="spellEnd"/>
+      <w:r>
+        <w:t xml:space="preserve"> is part</w:t>
+      </w:r>
+      <w:r>
+        <w:t xml:space="preserve"> of the Red Sea Riviera and is located</w:t>
+      </w:r>
+      <w:r>
+        <w:t xml:space="preserve"> 2</w:t>
+      </w:r>
+      <w:r>
+        <w:t>5</w:t>
+      </w:r>
+      <w:r>
+        <w:t>km</w:t>
+      </w:r>
+      <w:r>
+        <w:t>/15</w:t>
+      </w:r>
+      <w:r>
+        <w:t xml:space="preserve">.5 miles north of </w:t>
+      </w:r>
+      <w:proofErr w:type="spellStart"/>
+      <w:r>
+        <w:t>Hurghada</w:t>
+      </w:r>
+      <w:proofErr w:type="spellEnd"/>
+      <w:r>
+        <w:t xml:space="preserve">. </w:t>
+      </w:r>
+      <w:r>
+        <w:t>This part of Egypt can have strong winds so waves can be funny</w:t>
+      </w:r>
+      <w:r>
+        <w:t>. The water temperature goes from 16C/60F in winter till 30C/86F in summer.</w:t>
+      </w:r>
+    </w:p>
+    <w:p>
+      <w:r>
+        <w:t xml:space="preserve">There are 4 recreational wrecks on an outer reef, 2 hours away from El </w:t>
+      </w:r>
+      <w:proofErr w:type="spellStart"/>
+      <w:r>
+        <w:t>Gouna</w:t>
+      </w:r>
+      <w:proofErr w:type="spellEnd"/>
+      <w:r>
+        <w:t>. Those ones you won’</w:t>
+      </w:r>
+      <w:r>
+        <w:t>t go to</w:t>
+      </w:r>
+      <w:r>
+        <w:t xml:space="preserve"> if </w:t>
+      </w:r>
+      <w:r>
+        <w:t>you’re diving from</w:t>
+      </w:r>
+      <w:r>
+        <w:t xml:space="preserve"> </w:t>
+      </w:r>
+      <w:proofErr w:type="spellStart"/>
+      <w:r>
+        <w:t>Hurghada</w:t>
+      </w:r>
+      <w:proofErr w:type="spellEnd"/>
+      <w:r>
+        <w:t xml:space="preserve">! Because winds can be tricky and the site is rather far away, </w:t>
+      </w:r>
+      <w:r>
+        <w:lastRenderedPageBreak/>
+        <w:t>they won’t always be dived on</w:t>
+      </w:r>
+      <w:r>
+        <w:t xml:space="preserve">. The history behind these sunken boats </w:t>
+      </w:r>
+      <w:r>
+        <w:t xml:space="preserve">is interesting and </w:t>
+      </w:r>
+      <w:r>
+        <w:t>will nicely be explained</w:t>
+      </w:r>
+      <w:r>
+        <w:t>.</w:t>
+      </w:r>
+    </w:p>
+    <w:p>
+      <w:r>
+        <w:t xml:space="preserve">Another interesting site is Dolphin House on </w:t>
+      </w:r>
+      <w:proofErr w:type="spellStart"/>
+      <w:r>
+        <w:t>Shaab</w:t>
+      </w:r>
+      <w:proofErr w:type="spellEnd"/>
+      <w:r>
+        <w:t xml:space="preserve"> El Erg. If you don’t see dolphins during the dive, you will probably meet them on your way to there.</w:t>
+      </w:r>
+      <w:r>
+        <w:t xml:space="preserve"> </w:t>
+      </w:r>
+    </w:p>
+    <w:p>
+      <w:r>
+        <w:t xml:space="preserve">From El </w:t>
+      </w:r>
+      <w:proofErr w:type="spellStart"/>
+      <w:r>
+        <w:t>Gouna</w:t>
+      </w:r>
+      <w:proofErr w:type="spellEnd"/>
+      <w:r>
+        <w:t xml:space="preserve">, you can book little diving trips for 1 or 2 nights up to Ras Mohamed and the Rosalie Moller and </w:t>
+      </w:r>
+      <w:proofErr w:type="spellStart"/>
+      <w:r>
+        <w:t>Thistlegorm</w:t>
+      </w:r>
+      <w:proofErr w:type="spellEnd"/>
+      <w:r>
+        <w:t xml:space="preserve"> wreck next to the Sinai Peninsula. These wrecks are famous and worth going if you have the time. You do have to have your advanced level and preferably nitrox too.</w:t>
+      </w:r>
+    </w:p>
+    <w:p>
       <w:bookmarkStart w:id="0" w:name="_GoBack"/>
+      <w:r>
+        <w:t xml:space="preserve">I always dived with Easy Diver Academy (EDA) when I was in El </w:t>
+      </w:r>
+      <w:proofErr w:type="spellStart"/>
+      <w:r>
+        <w:t>Gouna</w:t>
+      </w:r>
+      <w:proofErr w:type="spellEnd"/>
+      <w:r>
+        <w:t xml:space="preserve">. They have their dive </w:t>
+      </w:r>
+      <w:proofErr w:type="spellStart"/>
+      <w:r>
+        <w:t>center</w:t>
+      </w:r>
+      <w:proofErr w:type="spellEnd"/>
+      <w:r>
+        <w:t xml:space="preserve"> in the hotel Three Corners Rihanna. If you’</w:t>
+      </w:r>
+      <w:r>
+        <w:t>re not staying in this hotel</w:t>
+      </w:r>
+      <w:r>
+        <w:t>, they co</w:t>
+      </w:r>
+      <w:r>
+        <w:t>me and pick you up in yours. EDA has</w:t>
+      </w:r>
+      <w:r>
+        <w:t xml:space="preserve"> great instructors and guides. The manager, Serge, will always try to make your </w:t>
+      </w:r>
+      <w:r>
+        <w:t>diving wishes come true. Some of my family members did their courses with EDA and I was happy with that.</w:t>
+      </w:r>
       <w:bookmarkEnd w:id="0"/>
-      <w:r>
-        <w:t>s Cemetery as a nickname, and yes, next to the place of entry, there is a wall with all the names of the drowned divers. They get stuck in the tunnel ‘The Arch’ going from the Blue Hole to the Red Sea, died of narcosis or panic attacks… It is a deep swim through so you shouldn’t just attempt it, if you don’t have the right level and gear.</w:t>
-      </w:r>
-    </w:p>
-    <w:p>
-      <w:r>
-        <w:t>I wasn’t a big fan of the Blue Hole. There was nothing to see, except a hole that goes 130 meters deep.</w:t>
-      </w:r>
     </w:p>
     <w:sectPr>
       <w:pgSz w:w="11906" w:h="16838"/>
@@ -306,6 +634,7 @@
     <w:lsdException w:name="HTML Sample" w:semiHidden="1" w:unhideWhenUsed="1"/>
     <w:lsdException w:name="HTML Typewriter" w:semiHidden="1" w:unhideWhenUsed="1"/>
     <w:lsdException w:name="HTML Variable" w:semiHidden="1" w:unhideWhenUsed="1"/>
+    <w:lsdException w:name="Normal Table" w:semiHidden="1" w:unhideWhenUsed="1"/>
     <w:lsdException w:name="annotation subject" w:semiHidden="1" w:unhideWhenUsed="1"/>
     <w:lsdException w:name="No List" w:semiHidden="1" w:unhideWhenUsed="1"/>
     <w:lsdException w:name="Outline List 1" w:semiHidden="1" w:unhideWhenUsed="1"/>
@@ -352,8 +681,10 @@
     <w:lsdException w:name="Table Subtle 2" w:semiHidden="1" w:unhideWhenUsed="1"/>
     <w:lsdException w:name="Table Web 1" w:semiHidden="1" w:unhideWhenUsed="1"/>
     <w:lsdException w:name="Table Web 2" w:semiHidden="1" w:unhideWhenUsed="1"/>
+    <w:lsdException w:name="Table Web 3" w:semiHidden="1" w:unhideWhenUsed="1"/>
     <w:lsdException w:name="Balloon Text" w:semiHidden="1" w:unhideWhenUsed="1"/>
     <w:lsdException w:name="Table Grid" w:uiPriority="39"/>
+    <w:lsdException w:name="Table Theme" w:semiHidden="1" w:unhideWhenUsed="1"/>
     <w:lsdException w:name="Placeholder Text" w:semiHidden="1"/>
     <w:lsdException w:name="No Spacing" w:uiPriority="1" w:qFormat="1"/>
     <w:lsdException w:name="Light Shading" w:uiPriority="60"/>

</xml_diff>